<commit_message>
before final feedback loop introduction
</commit_message>
<xml_diff>
--- a/ML_course_project_Projection_refinement/Project_report_Kushnir_Dmytro.docx
+++ b/ML_course_project_Projection_refinement/Project_report_Kushnir_Dmytro.docx
@@ -23,10 +23,7 @@
       <w:pPr>
         <w:pStyle w:val="Normal"/>
         <w:spacing w:lineRule="auto" w:line="360" w:before="0" w:after="0"/>
-        <w:rPr>
-          <w:sz w:val="28"/>
-          <w:szCs w:val="28"/>
-        </w:rPr>
+        <w:rPr/>
       </w:pPr>
       <w:r>
         <w:rPr>
@@ -34,33 +31,30 @@
           <w:szCs w:val="28"/>
         </w:rPr>
         <w:tab/>
-        <w:t>PROJECTOR REFINEMENT USING WEBCAMERA COUPLING</w:t>
-      </w:r>
-    </w:p>
-    <w:p>
-      <w:pPr>
-        <w:pStyle w:val="Normal"/>
-        <w:spacing w:lineRule="auto" w:line="360" w:before="0" w:after="0"/>
-        <w:rPr>
-          <w:sz w:val="28"/>
-          <w:szCs w:val="28"/>
-        </w:rPr>
-      </w:pPr>
-      <w:r>
-        <w:rPr>
-          <w:sz w:val="28"/>
-          <w:szCs w:val="28"/>
-        </w:rPr>
-      </w:r>
-    </w:p>
-    <w:p>
-      <w:pPr>
-        <w:pStyle w:val="Normal"/>
-        <w:spacing w:lineRule="auto" w:line="360" w:before="0" w:after="0"/>
-        <w:rPr>
-          <w:sz w:val="28"/>
-          <w:szCs w:val="28"/>
-        </w:rPr>
+        <w:t>using web camera for improving image quality from a projector</w:t>
+      </w:r>
+    </w:p>
+    <w:p>
+      <w:pPr>
+        <w:pStyle w:val="Normal"/>
+        <w:spacing w:lineRule="auto" w:line="360" w:before="0" w:after="0"/>
+        <w:rPr>
+          <w:sz w:val="28"/>
+          <w:szCs w:val="28"/>
+        </w:rPr>
+      </w:pPr>
+      <w:r>
+        <w:rPr>
+          <w:sz w:val="28"/>
+          <w:szCs w:val="28"/>
+        </w:rPr>
+      </w:r>
+    </w:p>
+    <w:p>
+      <w:pPr>
+        <w:pStyle w:val="Normal"/>
+        <w:spacing w:lineRule="auto" w:line="360" w:before="0" w:after="0"/>
+        <w:rPr/>
       </w:pPr>
       <w:r>
         <w:rPr>
@@ -76,17 +70,98 @@
           <w:sz w:val="28"/>
           <w:szCs w:val="28"/>
         </w:rPr>
-        <w:t xml:space="preserve"> Now in the epoch when computer vision used more and more extensively and becomes a common part of user experience. This trend changes ordinary human Human-Computer Interaction. But usually, it requires special devices (new, highly specified and expensive ones) to use all bennefits of those technologies. But there are lots of “old”  devices which perform their tasks good, and we are still capable of benefiting from them. I want to use several tactics to “augment” user experience from canonical and widely spread devises. </w:t>
-      </w:r>
-    </w:p>
-    <w:p>
-      <w:pPr>
-        <w:pStyle w:val="Normal"/>
-        <w:spacing w:lineRule="auto" w:line="360" w:before="0" w:after="0"/>
-        <w:rPr>
-          <w:sz w:val="28"/>
-          <w:szCs w:val="28"/>
-        </w:rPr>
+        <w:t xml:space="preserve"> Now in the epoch when computer vision used more and more extensively and becomes a common part of user experience. This trend changes ordinary Human-Computer Interaction. But usually, it requires special devices to use all bennefits of those technologies (</w:t>
+      </w:r>
+      <w:r>
+        <w:rPr>
+          <w:sz w:val="28"/>
+          <w:szCs w:val="28"/>
+        </w:rPr>
+        <w:t xml:space="preserve">as a rule: </w:t>
+      </w:r>
+      <w:r>
+        <w:rPr>
+          <w:sz w:val="28"/>
+          <w:szCs w:val="28"/>
+        </w:rPr>
+        <w:t xml:space="preserve">new, highly specified and expensive ones). But there are lots of “old” </w:t>
+      </w:r>
+      <w:r>
+        <w:rPr>
+          <w:sz w:val="28"/>
+          <w:szCs w:val="28"/>
+        </w:rPr>
+        <w:t xml:space="preserve">and cheeper </w:t>
+      </w:r>
+      <w:r>
+        <w:rPr>
+          <w:sz w:val="28"/>
+          <w:szCs w:val="28"/>
+        </w:rPr>
+        <w:t>devices which perform task</w:t>
+      </w:r>
+      <w:r>
+        <w:rPr>
+          <w:sz w:val="28"/>
+          <w:szCs w:val="28"/>
+        </w:rPr>
+        <w:t xml:space="preserve">s </w:t>
+      </w:r>
+      <w:r>
+        <w:rPr>
+          <w:sz w:val="28"/>
+          <w:szCs w:val="28"/>
+        </w:rPr>
+        <w:t>the</w:t>
+      </w:r>
+      <w:r>
+        <w:rPr>
+          <w:sz w:val="28"/>
+          <w:szCs w:val="28"/>
+        </w:rPr>
+        <w:t>y’ve been made for rally</w:t>
+      </w:r>
+      <w:r>
+        <w:rPr>
+          <w:sz w:val="28"/>
+          <w:szCs w:val="28"/>
+        </w:rPr>
+        <w:t xml:space="preserve"> good, and we are still capable of benefiting from them. I want to use several tactics to “</w:t>
+      </w:r>
+      <w:r>
+        <w:rPr>
+          <w:sz w:val="28"/>
+          <w:szCs w:val="28"/>
+        </w:rPr>
+        <w:t>improve</w:t>
+      </w:r>
+      <w:r>
+        <w:rPr>
+          <w:sz w:val="28"/>
+          <w:szCs w:val="28"/>
+        </w:rPr>
+        <w:t xml:space="preserve">” </w:t>
+      </w:r>
+      <w:r>
+        <w:rPr>
+          <w:sz w:val="28"/>
+          <w:szCs w:val="28"/>
+        </w:rPr>
+        <w:t>or even “augment”</w:t>
+      </w:r>
+      <w:r>
+        <w:rPr>
+          <w:sz w:val="28"/>
+          <w:szCs w:val="28"/>
+        </w:rPr>
+        <w:t xml:space="preserve"> user experience from canonical and widely spread devises. </w:t>
+      </w:r>
+    </w:p>
+    <w:p>
+      <w:pPr>
+        <w:pStyle w:val="Normal"/>
+        <w:spacing w:lineRule="auto" w:line="360" w:before="0" w:after="0"/>
+        <w:rPr/>
       </w:pPr>
       <w:r>
         <w:rPr>
@@ -96,7 +171,25 @@
           <w:szCs w:val="28"/>
         </w:rPr>
         <w:tab/>
-        <w:t>User experience of interacting with old conventional display devices can be changed drastically, now they can become an active extension of our computerized systems. Usually, there are king of PC proxy or other operation modules who sends the signal to display. Therefore we can use those elements to combine those components into the loosely coupled system to improve the experience of using usual displays without a need to buy a whole new costly system. To make it possible we don’t need to make them “smart”, we can alter the video signal itself (a.e. rotate or augment the picture the picture and display it already rotated).</w:t>
+        <w:t>User experience of interacting with old conventional display devices can be changed drastically, now they can become an active extension of our computerized systems. Usually, there are kin</w:t>
+      </w:r>
+      <w:r>
+        <w:rPr>
+          <w:i/>
+          <w:iCs/>
+          <w:sz w:val="28"/>
+          <w:szCs w:val="28"/>
+        </w:rPr>
+        <w:t>d</w:t>
+      </w:r>
+      <w:r>
+        <w:rPr>
+          <w:i/>
+          <w:iCs/>
+          <w:sz w:val="28"/>
+          <w:szCs w:val="28"/>
+        </w:rPr>
+        <w:t xml:space="preserve"> of PC proxy or other operation modules who sends the signal to display. Therefore we can use those elements to combine those components into the loosely coupled system to improve the experience of using usual displays without a need to buy a whole new costly system. To make it possible we don’t need to make them “smart”, we can alter the video signal itself (a.e. rotate or augment the picture the picture and display it already rotated).</w:t>
       </w:r>
     </w:p>
     <w:p>
@@ -192,17 +285,28 @@
       <w:pPr>
         <w:pStyle w:val="Normal"/>
         <w:spacing w:lineRule="auto" w:line="360" w:before="0" w:after="0"/>
-        <w:rPr>
-          <w:sz w:val="28"/>
-          <w:szCs w:val="28"/>
-        </w:rPr>
-      </w:pPr>
-      <w:r>
-        <w:rPr>
-          <w:sz w:val="28"/>
-          <w:szCs w:val="28"/>
-        </w:rPr>
-        <w:t xml:space="preserve">IMPLIMENTATION: </w:t>
+        <w:rPr/>
+      </w:pPr>
+      <w:r>
+        <w:rPr>
+          <w:sz w:val="28"/>
+          <w:szCs w:val="28"/>
+        </w:rPr>
+        <w:t>IMPL</w:t>
+      </w:r>
+      <w:r>
+        <w:rPr>
+          <w:sz w:val="28"/>
+          <w:szCs w:val="28"/>
+        </w:rPr>
+        <w:t>E</w:t>
+      </w:r>
+      <w:r>
+        <w:rPr>
+          <w:sz w:val="28"/>
+          <w:szCs w:val="28"/>
+        </w:rPr>
+        <w:t xml:space="preserve">MENTATION: </w:t>
       </w:r>
     </w:p>
     <w:p>
@@ -379,42 +483,81 @@
           <w:sz w:val="28"/>
           <w:szCs w:val="28"/>
         </w:rPr>
-        <w:t>1) detecting Region of interest (ROI), as the projected image, corresponding to our original one. Features extractor for detecting image position works with option of manual tuning (as we made this project aiming to work in unpleasant conditions, therefore even state of art detectors are failing to work after some threashhold of unplesent conditions, as when image becomes blurred too much due to focus breakdown or external lightsources  overwhelming low-power projector capabilities).</w:t>
+        <w:t xml:space="preserve">Step </w:t>
+      </w:r>
+      <w:r>
+        <w:rPr>
+          <w:sz w:val="28"/>
+          <w:szCs w:val="28"/>
+        </w:rPr>
+        <w:t xml:space="preserve">1) </w:t>
+      </w:r>
+      <w:r>
+        <w:rPr>
+          <w:sz w:val="28"/>
+          <w:szCs w:val="28"/>
+        </w:rPr>
+        <w:t>D</w:t>
+      </w:r>
+      <w:r>
+        <w:rPr>
+          <w:sz w:val="28"/>
+          <w:szCs w:val="28"/>
+        </w:rPr>
+        <w:t xml:space="preserve">etecting “Region of interest” (ROI), as the projected image, corresponding to our original one. </w:t>
+      </w:r>
+      <w:r>
+        <w:rPr>
+          <w:sz w:val="28"/>
+          <w:szCs w:val="28"/>
+        </w:rPr>
+        <w:t>For this purpuse we use f</w:t>
+      </w:r>
+      <w:r>
+        <w:rPr>
+          <w:sz w:val="28"/>
+          <w:szCs w:val="28"/>
+        </w:rPr>
+        <w:t>eatures extractor for detecting image position works with option of manual tuning (as we made this project aiming to work in unpleasant conditions, therefore even state of art detectors are failing to work after some threashhold of unplesent conditions, as when image becomes blurred too much due to focus breakdown or external lightsources  overwhelming low-power projector capabilities).</w:t>
       </w:r>
     </w:p>
     <w:p>
       <w:pPr>
         <w:pStyle w:val="PreformattedText"/>
-        <w:spacing w:lineRule="auto" w:line="360" w:before="0" w:after="0"/>
+        <w:shd w:val="clear" w:fill="FFFFFF"/>
+        <w:rPr/>
+      </w:pPr>
+      <w:r>
         <w:rPr>
           <w:rFonts w:ascii="DejaVu Sans Mono" w:hAnsi="DejaVu Sans Mono"/>
           <w:b/>
           <w:color w:val="008080"/>
           <w:sz w:val="23"/>
         </w:rPr>
-      </w:pPr>
-      <w:r>
-        <w:rPr>
-          <w:rFonts w:ascii="DejaVu Sans Mono" w:hAnsi="DejaVu Sans Mono"/>
-          <w:b/>
+        <w:t>It can be done eather in auto mode or manually adjust detector settings (as condition of usage are intended to be unpleasant, this tradeoff seems inevitable).</w:t>
+      </w:r>
+    </w:p>
+    <w:p>
+      <w:pPr>
+        <w:pStyle w:val="PreformattedText"/>
+        <w:shd w:val="clear" w:fill="FFFFFF"/>
+        <w:rPr/>
+      </w:pPr>
+      <w:r>
+        <w:rPr>
           <w:color w:val="008080"/>
-          <w:sz w:val="28"/>
-          <w:szCs w:val="28"/>
-        </w:rPr>
-        <w:t>in this part of execution pipeline program detects region of projection on a surface.</w:t>
-      </w:r>
-    </w:p>
-    <w:p>
-      <w:pPr>
-        <w:pStyle w:val="PreformattedText"/>
-        <w:shd w:fill="FFFFFF" w:val="clear"/>
+        </w:rPr>
+        <w:t xml:space="preserve">  </w:t>
+      </w:r>
+      <w:r>
         <w:rPr>
           <w:rFonts w:ascii="DejaVu Sans Mono" w:hAnsi="DejaVu Sans Mono"/>
           <w:b/>
           <w:color w:val="008080"/>
           <w:sz w:val="23"/>
         </w:rPr>
-      </w:pPr>
+        <w:t xml:space="preserve">The same task kan be done </w:t>
+      </w:r>
       <w:r>
         <w:rPr>
           <w:rFonts w:ascii="DejaVu Sans Mono" w:hAnsi="DejaVu Sans Mono"/>
@@ -422,22 +565,20 @@
           <w:color w:val="008080"/>
           <w:sz w:val="23"/>
         </w:rPr>
-        <w:t>It can be done eather in auto mode or manually adjust detector settings (as condition of usage are</w:t>
+        <w:t xml:space="preserve">using "changing" picture to detect altering region of picture. </w:t>
       </w:r>
     </w:p>
     <w:p>
       <w:pPr>
         <w:pStyle w:val="PreformattedText"/>
-        <w:shd w:fill="FFFFFF" w:val="clear"/>
+        <w:shd w:val="clear" w:fill="FFFFFF"/>
+        <w:rPr/>
+      </w:pPr>
+      <w:r>
         <w:rPr>
           <w:color w:val="008080"/>
         </w:rPr>
-      </w:pPr>
-      <w:r>
-        <w:rPr>
-          <w:color w:val="008080"/>
-        </w:rPr>
-        <w:t xml:space="preserve"> </w:t>
+        <w:t xml:space="preserve">  </w:t>
       </w:r>
       <w:r>
         <w:rPr>
@@ -446,22 +587,7 @@
           <w:color w:val="008080"/>
           <w:sz w:val="23"/>
         </w:rPr>
-        <w:t>intended to be unpleasant, this tradeoff seems inevitable).</w:t>
-      </w:r>
-    </w:p>
-    <w:p>
-      <w:pPr>
-        <w:pStyle w:val="PreformattedText"/>
-        <w:shd w:fill="FFFFFF" w:val="clear"/>
-        <w:rPr>
-          <w:color w:val="008080"/>
-        </w:rPr>
-      </w:pPr>
-      <w:r>
-        <w:rPr>
-          <w:color w:val="008080"/>
-        </w:rPr>
-        <w:t xml:space="preserve">  </w:t>
+        <w:t xml:space="preserve">But </w:t>
       </w:r>
       <w:r>
         <w:rPr>
@@ -470,22 +596,7 @@
           <w:color w:val="008080"/>
           <w:sz w:val="23"/>
         </w:rPr>
-        <w:t xml:space="preserve">Other way can be calibration using "changing" picture to detect altering region of picture. </w:t>
-      </w:r>
-    </w:p>
-    <w:p>
-      <w:pPr>
-        <w:pStyle w:val="PreformattedText"/>
-        <w:shd w:fill="FFFFFF" w:val="clear"/>
-        <w:rPr>
-          <w:color w:val="008080"/>
-        </w:rPr>
-      </w:pPr>
-      <w:r>
-        <w:rPr>
-          <w:color w:val="008080"/>
-        </w:rPr>
-        <w:t xml:space="preserve">  </w:t>
+        <w:t xml:space="preserve">we refused to use this approach as it </w:t>
       </w:r>
       <w:r>
         <w:rPr>
@@ -494,22 +605,7 @@
           <w:color w:val="008080"/>
           <w:sz w:val="23"/>
         </w:rPr>
-        <w:t>But such approach has other tradoffs:</w:t>
-      </w:r>
-    </w:p>
-    <w:p>
-      <w:pPr>
-        <w:pStyle w:val="PreformattedText"/>
-        <w:shd w:fill="FFFFFF" w:val="clear"/>
-        <w:rPr>
-          <w:color w:val="008080"/>
-        </w:rPr>
-      </w:pPr>
-      <w:r>
-        <w:rPr>
-          <w:color w:val="008080"/>
-        </w:rPr>
-        <w:t xml:space="preserve">   </w:t>
+        <w:t>has other trad</w:t>
       </w:r>
       <w:r>
         <w:rPr>
@@ -518,23 +614,7 @@
           <w:color w:val="008080"/>
           <w:sz w:val="23"/>
         </w:rPr>
-        <w:t xml:space="preserve">1) recalibration interrupts ordinary usage process. </w:t>
-      </w:r>
-    </w:p>
-    <w:p>
-      <w:pPr>
-        <w:pStyle w:val="PreformattedText"/>
-        <w:shd w:fill="FFFFFF" w:val="clear"/>
-        <w:spacing w:before="0" w:after="283"/>
-        <w:rPr>
-          <w:color w:val="008080"/>
-        </w:rPr>
-      </w:pPr>
-      <w:r>
-        <w:rPr>
-          <w:color w:val="008080"/>
-        </w:rPr>
-        <w:t xml:space="preserve">   </w:t>
+        <w:t>e</w:t>
       </w:r>
       <w:r>
         <w:rPr>
@@ -543,6 +623,55 @@
           <w:color w:val="008080"/>
           <w:sz w:val="23"/>
         </w:rPr>
+        <w:t>offs:</w:t>
+      </w:r>
+    </w:p>
+    <w:p>
+      <w:pPr>
+        <w:pStyle w:val="PreformattedText"/>
+        <w:shd w:val="clear" w:fill="FFFFFF"/>
+        <w:rPr>
+          <w:color w:val="008080"/>
+        </w:rPr>
+      </w:pPr>
+      <w:r>
+        <w:rPr>
+          <w:color w:val="008080"/>
+        </w:rPr>
+        <w:t xml:space="preserve">   </w:t>
+      </w:r>
+      <w:r>
+        <w:rPr>
+          <w:rFonts w:ascii="DejaVu Sans Mono" w:hAnsi="DejaVu Sans Mono"/>
+          <w:b/>
+          <w:color w:val="008080"/>
+          <w:sz w:val="23"/>
+        </w:rPr>
+        <w:t xml:space="preserve">1) recalibration interrupts ordinary usage process. </w:t>
+      </w:r>
+    </w:p>
+    <w:p>
+      <w:pPr>
+        <w:pStyle w:val="PreformattedText"/>
+        <w:shd w:val="clear" w:fill="FFFFFF"/>
+        <w:spacing w:before="0" w:after="283"/>
+        <w:rPr>
+          <w:color w:val="008080"/>
+        </w:rPr>
+      </w:pPr>
+      <w:r>
+        <w:rPr>
+          <w:color w:val="008080"/>
+        </w:rPr>
+        <w:t xml:space="preserve">   </w:t>
+      </w:r>
+      <w:r>
+        <w:rPr>
+          <w:rFonts w:ascii="DejaVu Sans Mono" w:hAnsi="DejaVu Sans Mono"/>
+          <w:b/>
+          <w:color w:val="008080"/>
+          <w:sz w:val="23"/>
+        </w:rPr>
         <w:t>2) other movig or altering regions of captured picture can spoil the results</w:t>
       </w:r>
     </w:p>
@@ -556,63 +685,214 @@
         </w:rPr>
       </w:pPr>
       <w:r>
-        <w:rPr/>
-      </w:r>
-    </w:p>
-    <w:p>
-      <w:pPr>
-        <w:pStyle w:val="Normal"/>
-        <w:spacing w:lineRule="auto" w:line="360" w:before="0" w:after="0"/>
-        <w:rPr/>
-      </w:pPr>
-      <w:r>
-        <w:rPr>
-          <w:sz w:val="28"/>
-          <w:szCs w:val="28"/>
-        </w:rPr>
-        <w:t>2) Calculatin</w:t>
-      </w:r>
-      <w:r>
-        <w:rPr>
-          <w:sz w:val="28"/>
-          <w:szCs w:val="28"/>
-        </w:rPr>
-        <w:t>g</w:t>
-      </w:r>
-      <w:r>
-        <w:rPr>
-          <w:sz w:val="28"/>
-          <w:szCs w:val="28"/>
-        </w:rPr>
-        <w:t xml:space="preserve"> homography matrix between those images, as the result, obtaining “coupling” between elements of our system.</w:t>
-      </w:r>
-    </w:p>
-    <w:p>
-      <w:pPr>
-        <w:pStyle w:val="Normal"/>
-        <w:spacing w:lineRule="auto" w:line="360" w:before="0" w:after="0"/>
-        <w:rPr/>
-      </w:pPr>
-      <w:r>
-        <w:rPr>
-          <w:sz w:val="28"/>
-          <w:szCs w:val="28"/>
-        </w:rPr>
-        <w:t xml:space="preserve">3) Creating </w:t>
-      </w:r>
-      <w:r>
-        <w:rPr>
-          <w:sz w:val="28"/>
-          <w:szCs w:val="28"/>
-        </w:rPr>
-        <w:t xml:space="preserve">learing </w:t>
-      </w:r>
-      <w:r>
-        <w:rPr>
-          <w:sz w:val="28"/>
-          <w:szCs w:val="28"/>
-        </w:rPr>
-        <w:t>“feedback-loop” and changing image being projected with ‘difference matrix’.</w:t>
+        <w:rPr>
+          <w:sz w:val="28"/>
+          <w:szCs w:val="28"/>
+        </w:rPr>
+      </w:r>
+    </w:p>
+    <w:p>
+      <w:pPr>
+        <w:pStyle w:val="Normal"/>
+        <w:spacing w:lineRule="auto" w:line="360" w:before="0" w:after="0"/>
+        <w:rPr/>
+      </w:pPr>
+      <w:r>
+        <w:rPr>
+          <w:sz w:val="28"/>
+          <w:szCs w:val="28"/>
+        </w:rPr>
+        <w:t xml:space="preserve">Step </w:t>
+      </w:r>
+      <w:r>
+        <w:rPr>
+          <w:sz w:val="28"/>
+          <w:szCs w:val="28"/>
+        </w:rPr>
+        <w:t>2) Calculating homography matrix between those images, as the result, obtaining “coupling” between elements of our system.</w:t>
+      </w:r>
+    </w:p>
+    <w:p>
+      <w:pPr>
+        <w:pStyle w:val="Normal"/>
+        <w:spacing w:lineRule="auto" w:line="360" w:before="0" w:after="0"/>
+        <w:rPr>
+          <w:sz w:val="28"/>
+          <w:szCs w:val="28"/>
+        </w:rPr>
+      </w:pPr>
+      <w:r>
+        <w:rPr/>
+        <w:drawing>
+          <wp:anchor behindDoc="0" distT="0" distB="0" distL="0" distR="0" simplePos="0" locked="0" layoutInCell="1" allowOverlap="1" relativeHeight="2">
+            <wp:simplePos x="0" y="0"/>
+            <wp:positionH relativeFrom="column">
+              <wp:align>center</wp:align>
+            </wp:positionH>
+            <wp:positionV relativeFrom="paragraph">
+              <wp:posOffset>635</wp:posOffset>
+            </wp:positionV>
+            <wp:extent cx="3586480" cy="2113280"/>
+            <wp:effectExtent l="0" t="0" r="0" b="0"/>
+            <wp:wrapSquare wrapText="largest"/>
+            <wp:docPr id="1" name="Image1" descr=""/>
+            <wp:cNvGraphicFramePr>
+              <a:graphicFrameLocks xmlns:a="http://schemas.openxmlformats.org/drawingml/2006/main" noChangeAspect="1"/>
+            </wp:cNvGraphicFramePr>
+            <a:graphic xmlns:a="http://schemas.openxmlformats.org/drawingml/2006/main">
+              <a:graphicData uri="http://schemas.openxmlformats.org/drawingml/2006/picture">
+                <pic:pic xmlns:pic="http://schemas.openxmlformats.org/drawingml/2006/picture">
+                  <pic:nvPicPr>
+                    <pic:cNvPr id="1" name="Image1" descr=""/>
+                    <pic:cNvPicPr>
+                      <a:picLocks noChangeAspect="1" noChangeArrowheads="1"/>
+                    </pic:cNvPicPr>
+                  </pic:nvPicPr>
+                  <pic:blipFill>
+                    <a:blip r:embed="rId3"/>
+                    <a:stretch>
+                      <a:fillRect/>
+                    </a:stretch>
+                  </pic:blipFill>
+                  <pic:spPr bwMode="auto">
+                    <a:xfrm>
+                      <a:off x="0" y="0"/>
+                      <a:ext cx="3586480" cy="2113280"/>
+                    </a:xfrm>
+                    <a:prstGeom prst="rect">
+                      <a:avLst/>
+                    </a:prstGeom>
+                  </pic:spPr>
+                </pic:pic>
+              </a:graphicData>
+            </a:graphic>
+          </wp:anchor>
+        </w:drawing>
+      </w:r>
+    </w:p>
+    <w:p>
+      <w:pPr>
+        <w:pStyle w:val="Normal"/>
+        <w:spacing w:lineRule="auto" w:line="360" w:before="0" w:after="0"/>
+        <w:rPr>
+          <w:sz w:val="28"/>
+          <w:szCs w:val="28"/>
+        </w:rPr>
+      </w:pPr>
+      <w:r>
+        <w:rPr/>
+      </w:r>
+    </w:p>
+    <w:p>
+      <w:pPr>
+        <w:pStyle w:val="Normal"/>
+        <w:spacing w:lineRule="auto" w:line="360" w:before="0" w:after="0"/>
+        <w:rPr>
+          <w:sz w:val="28"/>
+          <w:szCs w:val="28"/>
+        </w:rPr>
+      </w:pPr>
+      <w:r>
+        <w:rPr/>
+      </w:r>
+    </w:p>
+    <w:p>
+      <w:pPr>
+        <w:pStyle w:val="Normal"/>
+        <w:spacing w:lineRule="auto" w:line="360" w:before="0" w:after="0"/>
+        <w:rPr>
+          <w:sz w:val="28"/>
+          <w:szCs w:val="28"/>
+        </w:rPr>
+      </w:pPr>
+      <w:r>
+        <w:rPr/>
+      </w:r>
+    </w:p>
+    <w:p>
+      <w:pPr>
+        <w:pStyle w:val="Normal"/>
+        <w:spacing w:lineRule="auto" w:line="360" w:before="0" w:after="0"/>
+        <w:rPr>
+          <w:sz w:val="28"/>
+          <w:szCs w:val="28"/>
+        </w:rPr>
+      </w:pPr>
+      <w:r>
+        <w:rPr/>
+      </w:r>
+    </w:p>
+    <w:p>
+      <w:pPr>
+        <w:pStyle w:val="Normal"/>
+        <w:spacing w:lineRule="auto" w:line="360" w:before="0" w:after="0"/>
+        <w:rPr>
+          <w:sz w:val="28"/>
+          <w:szCs w:val="28"/>
+        </w:rPr>
+      </w:pPr>
+      <w:r>
+        <w:rPr/>
+      </w:r>
+    </w:p>
+    <w:p>
+      <w:pPr>
+        <w:pStyle w:val="Normal"/>
+        <w:spacing w:lineRule="auto" w:line="360" w:before="0" w:after="0"/>
+        <w:rPr>
+          <w:sz w:val="28"/>
+          <w:szCs w:val="28"/>
+        </w:rPr>
+      </w:pPr>
+      <w:r>
+        <w:rPr/>
+      </w:r>
+    </w:p>
+    <w:p>
+      <w:pPr>
+        <w:pStyle w:val="Normal"/>
+        <w:spacing w:lineRule="auto" w:line="360" w:before="0" w:after="0"/>
+        <w:rPr>
+          <w:sz w:val="28"/>
+          <w:szCs w:val="28"/>
+        </w:rPr>
+      </w:pPr>
+      <w:r>
+        <w:rPr/>
+      </w:r>
+    </w:p>
+    <w:p>
+      <w:pPr>
+        <w:pStyle w:val="Normal"/>
+        <w:spacing w:lineRule="auto" w:line="360" w:before="0" w:after="0"/>
+        <w:rPr>
+          <w:sz w:val="28"/>
+          <w:szCs w:val="28"/>
+        </w:rPr>
+      </w:pPr>
+      <w:r>
+        <w:rPr/>
+      </w:r>
+    </w:p>
+    <w:p>
+      <w:pPr>
+        <w:pStyle w:val="Normal"/>
+        <w:spacing w:lineRule="auto" w:line="360" w:before="0" w:after="0"/>
+        <w:rPr/>
+      </w:pPr>
+      <w:r>
+        <w:rPr>
+          <w:sz w:val="28"/>
+          <w:szCs w:val="28"/>
+        </w:rPr>
+        <w:t xml:space="preserve">Step </w:t>
+      </w:r>
+      <w:r>
+        <w:rPr>
+          <w:sz w:val="28"/>
+          <w:szCs w:val="28"/>
+        </w:rPr>
+        <w:t>3) Creating learing “feedback-loop” and changing image being projected with ‘difference matrix’.</w:t>
       </w:r>
     </w:p>
     <w:p>
@@ -681,7 +961,10 @@
         </w:rPr>
       </w:pPr>
       <w:r>
-        <w:rPr/>
+        <w:rPr>
+          <w:sz w:val="28"/>
+          <w:szCs w:val="28"/>
+        </w:rPr>
       </w:r>
     </w:p>
     <w:p>
@@ -806,7 +1089,10 @@
         </w:rPr>
       </w:pPr>
       <w:r>
-        <w:rPr/>
+        <w:rPr>
+          <w:sz w:val="28"/>
+          <w:szCs w:val="28"/>
+        </w:rPr>
       </w:r>
     </w:p>
     <w:p>
@@ -835,37 +1121,72 @@
         </w:rPr>
       </w:pPr>
       <w:r>
-        <w:rPr/>
-      </w:r>
-    </w:p>
-    <w:p>
-      <w:pPr>
-        <w:pStyle w:val="Normal"/>
-        <w:spacing w:lineRule="auto" w:line="360" w:before="0" w:after="0"/>
-        <w:rPr/>
-      </w:pPr>
-      <w:r>
-        <w:rPr>
-          <w:sz w:val="28"/>
-          <w:szCs w:val="28"/>
-        </w:rPr>
-        <w:t>General research results:</w:t>
-      </w:r>
-    </w:p>
-    <w:p>
-      <w:pPr>
-        <w:pStyle w:val="Normal"/>
-        <w:spacing w:lineRule="auto" w:line="360" w:before="0" w:after="0"/>
-        <w:rPr/>
-      </w:pPr>
-      <w:r>
         <w:rPr>
           <w:sz w:val="28"/>
           <w:szCs w:val="28"/>
         </w:rPr>
         <w:t xml:space="preserve">GITHUB: </w:t>
       </w:r>
-      <w:hyperlink r:id="rId3">
+      <w:hyperlink r:id="rId4">
+        <w:r>
+          <w:rPr>
+            <w:rStyle w:val="InternetLink"/>
+            <w:sz w:val="28"/>
+            <w:szCs w:val="28"/>
+          </w:rPr>
+          <w:t>https://github.com/KushnirDmytro/Active_displays_project/tree/master/ML_course_project_Projection_refinement</w:t>
+        </w:r>
+      </w:hyperlink>
+      <w:r>
+        <w:rPr>
+          <w:sz w:val="28"/>
+          <w:szCs w:val="28"/>
+        </w:rPr>
+        <w:t xml:space="preserve"> </w:t>
+      </w:r>
+    </w:p>
+    <w:p>
+      <w:pPr>
+        <w:pStyle w:val="Normal"/>
+        <w:spacing w:lineRule="auto" w:line="360" w:before="0" w:after="0"/>
+        <w:rPr/>
+      </w:pPr>
+      <w:r>
+        <w:rPr>
+          <w:sz w:val="28"/>
+          <w:szCs w:val="28"/>
+        </w:rPr>
+        <w:t xml:space="preserve">General research results </w:t>
+      </w:r>
+      <w:r>
+        <w:rPr>
+          <w:sz w:val="28"/>
+          <w:szCs w:val="28"/>
+        </w:rPr>
+        <w:t xml:space="preserve">(branches in development or ones which met dead ends) </w:t>
+      </w:r>
+      <w:r>
+        <w:rPr>
+          <w:sz w:val="28"/>
+          <w:szCs w:val="28"/>
+        </w:rPr>
+        <w:t>:</w:t>
+      </w:r>
+    </w:p>
+    <w:p>
+      <w:pPr>
+        <w:pStyle w:val="Normal"/>
+        <w:spacing w:lineRule="auto" w:line="360" w:before="0" w:after="0"/>
+        <w:rPr/>
+      </w:pPr>
+      <w:r>
+        <w:rPr>
+          <w:sz w:val="28"/>
+          <w:szCs w:val="28"/>
+        </w:rPr>
+        <w:t xml:space="preserve">GITHUB: </w:t>
+      </w:r>
+      <w:hyperlink r:id="rId5">
         <w:r>
           <w:rPr>
             <w:rStyle w:val="InternetLink"/>
@@ -875,6 +1196,20 @@
           <w:t>https://github.com/KushnirDmytro/Active_displays_project</w:t>
         </w:r>
       </w:hyperlink>
+    </w:p>
+    <w:p>
+      <w:pPr>
+        <w:pStyle w:val="Normal"/>
+        <w:spacing w:lineRule="auto" w:line="360" w:before="0" w:after="0"/>
+        <w:rPr>
+          <w:rStyle w:val="InternetLink"/>
+          <w:sz w:val="28"/>
+          <w:szCs w:val="28"/>
+        </w:rPr>
+      </w:pPr>
+      <w:r>
+        <w:rPr/>
+      </w:r>
     </w:p>
     <w:sectPr>
       <w:type w:val="nextPage"/>
@@ -1091,6 +1426,14 @@
   </w:style>
   <w:style w:type="character" w:styleId="ListLabel2">
     <w:name w:val="ListLabel 2"/>
+    <w:qFormat/>
+    <w:rPr>
+      <w:sz w:val="28"/>
+      <w:szCs w:val="28"/>
+    </w:rPr>
+  </w:style>
+  <w:style w:type="character" w:styleId="ListLabel3">
+    <w:name w:val="ListLabel 3"/>
     <w:qFormat/>
     <w:rPr>
       <w:sz w:val="28"/>

</xml_diff>